<commit_message>
Lab assignment 4 updated
</commit_message>
<xml_diff>
--- a/Lab assignment 4/LAB ASSIGNMENT 4.docx
+++ b/Lab assignment 4/LAB ASSIGNMENT 4.docx
@@ -531,6 +531,227 @@
                     <a:xfrm>
                       <a:off x="0" y="0"/>
                       <a:ext cx="5943600" cy="3346450"/>
+                    </a:xfrm>
+                    <a:prstGeom prst="rect">
+                      <a:avLst/>
+                    </a:prstGeom>
+                  </pic:spPr>
+                </pic:pic>
+              </a:graphicData>
+            </a:graphic>
+          </wp:inline>
+        </w:drawing>
+      </w:r>
+    </w:p>
+    <w:p>
+      <w:pPr>
+        <w:jc w:val="both"/>
+      </w:pPr>
+    </w:p>
+    <w:p>
+      <w:pPr>
+        <w:jc w:val="both"/>
+      </w:pPr>
+      <w:r>
+        <w:t>The following screen shots are for soap client</w:t>
+      </w:r>
+    </w:p>
+    <w:p>
+      <w:pPr>
+        <w:jc w:val="both"/>
+      </w:pPr>
+      <w:r>
+        <w:rPr>
+          <w:noProof/>
+        </w:rPr>
+        <w:lastRenderedPageBreak/>
+        <w:drawing>
+          <wp:inline distT="0" distB="0" distL="0" distR="0">
+            <wp:extent cx="5943600" cy="3341370"/>
+            <wp:effectExtent l="19050" t="0" r="0" b="0"/>
+            <wp:docPr id="7" name="Picture 6" descr="soap client 1.jpg"/>
+            <wp:cNvGraphicFramePr>
+              <a:graphicFrameLocks xmlns:a="http://schemas.openxmlformats.org/drawingml/2006/main" noChangeAspect="1"/>
+            </wp:cNvGraphicFramePr>
+            <a:graphic xmlns:a="http://schemas.openxmlformats.org/drawingml/2006/main">
+              <a:graphicData uri="http://schemas.openxmlformats.org/drawingml/2006/picture">
+                <pic:pic xmlns:pic="http://schemas.openxmlformats.org/drawingml/2006/picture">
+                  <pic:nvPicPr>
+                    <pic:cNvPr id="0" name="soap client 1.jpg"/>
+                    <pic:cNvPicPr/>
+                  </pic:nvPicPr>
+                  <pic:blipFill>
+                    <a:blip r:embed="rId14" cstate="print"/>
+                    <a:stretch>
+                      <a:fillRect/>
+                    </a:stretch>
+                  </pic:blipFill>
+                  <pic:spPr>
+                    <a:xfrm>
+                      <a:off x="0" y="0"/>
+                      <a:ext cx="5943600" cy="3341370"/>
+                    </a:xfrm>
+                    <a:prstGeom prst="rect">
+                      <a:avLst/>
+                    </a:prstGeom>
+                  </pic:spPr>
+                </pic:pic>
+              </a:graphicData>
+            </a:graphic>
+          </wp:inline>
+        </w:drawing>
+      </w:r>
+      <w:r>
+        <w:rPr>
+          <w:noProof/>
+        </w:rPr>
+        <w:drawing>
+          <wp:inline distT="0" distB="0" distL="0" distR="0">
+            <wp:extent cx="5943600" cy="3341370"/>
+            <wp:effectExtent l="19050" t="0" r="0" b="0"/>
+            <wp:docPr id="13" name="Picture 12" descr="soap client 2.jpg"/>
+            <wp:cNvGraphicFramePr>
+              <a:graphicFrameLocks xmlns:a="http://schemas.openxmlformats.org/drawingml/2006/main" noChangeAspect="1"/>
+            </wp:cNvGraphicFramePr>
+            <a:graphic xmlns:a="http://schemas.openxmlformats.org/drawingml/2006/main">
+              <a:graphicData uri="http://schemas.openxmlformats.org/drawingml/2006/picture">
+                <pic:pic xmlns:pic="http://schemas.openxmlformats.org/drawingml/2006/picture">
+                  <pic:nvPicPr>
+                    <pic:cNvPr id="0" name="soap client 2.jpg"/>
+                    <pic:cNvPicPr/>
+                  </pic:nvPicPr>
+                  <pic:blipFill>
+                    <a:blip r:embed="rId15" cstate="print"/>
+                    <a:stretch>
+                      <a:fillRect/>
+                    </a:stretch>
+                  </pic:blipFill>
+                  <pic:spPr>
+                    <a:xfrm>
+                      <a:off x="0" y="0"/>
+                      <a:ext cx="5943600" cy="3341370"/>
+                    </a:xfrm>
+                    <a:prstGeom prst="rect">
+                      <a:avLst/>
+                    </a:prstGeom>
+                  </pic:spPr>
+                </pic:pic>
+              </a:graphicData>
+            </a:graphic>
+          </wp:inline>
+        </w:drawing>
+      </w:r>
+      <w:r>
+        <w:rPr>
+          <w:noProof/>
+        </w:rPr>
+        <w:lastRenderedPageBreak/>
+        <w:drawing>
+          <wp:inline distT="0" distB="0" distL="0" distR="0">
+            <wp:extent cx="5943600" cy="3341370"/>
+            <wp:effectExtent l="19050" t="0" r="0" b="0"/>
+            <wp:docPr id="14" name="Picture 13" descr="soap client 3.jpg"/>
+            <wp:cNvGraphicFramePr>
+              <a:graphicFrameLocks xmlns:a="http://schemas.openxmlformats.org/drawingml/2006/main" noChangeAspect="1"/>
+            </wp:cNvGraphicFramePr>
+            <a:graphic xmlns:a="http://schemas.openxmlformats.org/drawingml/2006/main">
+              <a:graphicData uri="http://schemas.openxmlformats.org/drawingml/2006/picture">
+                <pic:pic xmlns:pic="http://schemas.openxmlformats.org/drawingml/2006/picture">
+                  <pic:nvPicPr>
+                    <pic:cNvPr id="0" name="soap client 3.jpg"/>
+                    <pic:cNvPicPr/>
+                  </pic:nvPicPr>
+                  <pic:blipFill>
+                    <a:blip r:embed="rId16" cstate="print"/>
+                    <a:stretch>
+                      <a:fillRect/>
+                    </a:stretch>
+                  </pic:blipFill>
+                  <pic:spPr>
+                    <a:xfrm>
+                      <a:off x="0" y="0"/>
+                      <a:ext cx="5943600" cy="3341370"/>
+                    </a:xfrm>
+                    <a:prstGeom prst="rect">
+                      <a:avLst/>
+                    </a:prstGeom>
+                  </pic:spPr>
+                </pic:pic>
+              </a:graphicData>
+            </a:graphic>
+          </wp:inline>
+        </w:drawing>
+      </w:r>
+      <w:r>
+        <w:rPr>
+          <w:noProof/>
+        </w:rPr>
+        <w:drawing>
+          <wp:inline distT="0" distB="0" distL="0" distR="0">
+            <wp:extent cx="5943600" cy="3341370"/>
+            <wp:effectExtent l="19050" t="0" r="0" b="0"/>
+            <wp:docPr id="15" name="Picture 14" descr="soap client 4.jpg"/>
+            <wp:cNvGraphicFramePr>
+              <a:graphicFrameLocks xmlns:a="http://schemas.openxmlformats.org/drawingml/2006/main" noChangeAspect="1"/>
+            </wp:cNvGraphicFramePr>
+            <a:graphic xmlns:a="http://schemas.openxmlformats.org/drawingml/2006/main">
+              <a:graphicData uri="http://schemas.openxmlformats.org/drawingml/2006/picture">
+                <pic:pic xmlns:pic="http://schemas.openxmlformats.org/drawingml/2006/picture">
+                  <pic:nvPicPr>
+                    <pic:cNvPr id="0" name="soap client 4.jpg"/>
+                    <pic:cNvPicPr/>
+                  </pic:nvPicPr>
+                  <pic:blipFill>
+                    <a:blip r:embed="rId17" cstate="print"/>
+                    <a:stretch>
+                      <a:fillRect/>
+                    </a:stretch>
+                  </pic:blipFill>
+                  <pic:spPr>
+                    <a:xfrm>
+                      <a:off x="0" y="0"/>
+                      <a:ext cx="5943600" cy="3341370"/>
+                    </a:xfrm>
+                    <a:prstGeom prst="rect">
+                      <a:avLst/>
+                    </a:prstGeom>
+                  </pic:spPr>
+                </pic:pic>
+              </a:graphicData>
+            </a:graphic>
+          </wp:inline>
+        </w:drawing>
+      </w:r>
+      <w:r>
+        <w:rPr>
+          <w:noProof/>
+        </w:rPr>
+        <w:lastRenderedPageBreak/>
+        <w:drawing>
+          <wp:inline distT="0" distB="0" distL="0" distR="0">
+            <wp:extent cx="5943600" cy="3341370"/>
+            <wp:effectExtent l="19050" t="0" r="0" b="0"/>
+            <wp:docPr id="16" name="Picture 15" descr="soap client 5.jpg"/>
+            <wp:cNvGraphicFramePr>
+              <a:graphicFrameLocks xmlns:a="http://schemas.openxmlformats.org/drawingml/2006/main" noChangeAspect="1"/>
+            </wp:cNvGraphicFramePr>
+            <a:graphic xmlns:a="http://schemas.openxmlformats.org/drawingml/2006/main">
+              <a:graphicData uri="http://schemas.openxmlformats.org/drawingml/2006/picture">
+                <pic:pic xmlns:pic="http://schemas.openxmlformats.org/drawingml/2006/picture">
+                  <pic:nvPicPr>
+                    <pic:cNvPr id="0" name="soap client 5.jpg"/>
+                    <pic:cNvPicPr/>
+                  </pic:nvPicPr>
+                  <pic:blipFill>
+                    <a:blip r:embed="rId18" cstate="print"/>
+                    <a:stretch>
+                      <a:fillRect/>
+                    </a:stretch>
+                  </pic:blipFill>
+                  <pic:spPr>
+                    <a:xfrm>
+                      <a:off x="0" y="0"/>
+                      <a:ext cx="5943600" cy="3341370"/>
                     </a:xfrm>
                     <a:prstGeom prst="rect">
                       <a:avLst/>

</xml_diff>